<commit_message>
Modified how paper is rendered, moving away from targets for that and simply calling quarto render on SI, tables, figures, and manuscript, and including sections of manuscript in manuscript.qmd. Still, cross ref does not work like this since they are rendered independently.
</commit_message>
<xml_diff>
--- a/output/paper/reference_document.docx
+++ b/output/paper/reference_document.docx
@@ -1323,8 +1323,8 @@
         <w:spacing w:before="0" w:after="200"/>
         <w:rPr/>
       </w:pPr>
-      <w:bookmarkStart w:id="9" w:name="ref-rehan2015laboratory"/>
-      <w:bookmarkStart w:id="10" w:name="refs"/>
+      <w:bookmarkStart w:id="9" w:name="refs"/>
+      <w:bookmarkStart w:id="10" w:name="ref-rehan2015laboratory"/>
       <w:bookmarkStart w:id="11" w:name="ref-haymond2005laboratory1"/>
       <w:bookmarkEnd w:id="11"/>
       <w:r>
@@ -1338,6 +1338,7 @@
       <w:type w:val="nextPage"/>
       <w:pgSz w:w="12240" w:h="15840"/>
       <w:pgMar w:left="1440" w:right="1440" w:gutter="0" w:header="0" w:top="1440" w:footer="0" w:bottom="1440"/>
+      <w:lnNumType w:countBy="1" w:restart="continuous" w:distance="288"/>
       <w:pgNumType w:fmt="decimal"/>
       <w:formProt w:val="false"/>
       <w:textDirection w:val="lrTb"/>

</xml_diff>